<commit_message>
Modification based on the user research
</commit_message>
<xml_diff>
--- a/Qihang/User Research.docx
+++ b/Qihang/User Research.docx
@@ -3,220 +3,1258 @@
 <w:document xmlns:wpc="http://schemas.microsoft.com/office/word/2010/wordprocessingCanvas" xmlns:cx="http://schemas.microsoft.com/office/drawing/2014/chartex" xmlns:cx1="http://schemas.microsoft.com/office/drawing/2015/9/8/chartex" xmlns:cx2="http://schemas.microsoft.com/office/drawing/2015/10/21/chartex" xmlns:cx3="http://schemas.microsoft.com/office/drawing/2016/5/9/chartex" xmlns:cx4="http://schemas.microsoft.com/office/drawing/2016/5/10/chartex" xmlns:cx5="http://schemas.microsoft.com/office/drawing/2016/5/11/chartex" xmlns:cx6="http://schemas.microsoft.com/office/drawing/2016/5/12/chartex" xmlns:cx7="http://schemas.microsoft.com/office/drawing/2016/5/13/chartex" xmlns:cx8="http://schemas.microsoft.com/office/drawing/2016/5/14/chartex" xmlns:mc="http://schemas.openxmlformats.org/markup-compatibility/2006" xmlns:aink="http://schemas.microsoft.com/office/drawing/2016/ink" xmlns:am3d="http://schemas.microsoft.com/office/drawing/2017/model3d" xmlns:o="urn:schemas-microsoft-com:office:office" xmlns:oel="http://schemas.microsoft.com/office/2019/extlst" xmlns:r="http://schemas.openxmlformats.org/officeDocument/2006/relationships" xmlns:m="http://schemas.openxmlformats.org/officeDocument/2006/math" xmlns:v="urn:schemas-microsoft-com:vml" xmlns:wp14="http://schemas.microsoft.com/office/word/2010/wordprocessingDrawing" xmlns:wp="http://schemas.openxmlformats.org/drawingml/2006/wordprocessingDrawing" xmlns:w10="urn:schemas-microsoft-com:office:word" xmlns:w="http://schemas.openxmlformats.org/wordprocessingml/2006/main" xmlns:w14="http://schemas.microsoft.com/office/word/2010/wordml" xmlns:w15="http://schemas.microsoft.com/office/word/2012/wordml" xmlns:w16cex="http://schemas.microsoft.com/office/word/2018/wordml/cex" xmlns:w16cid="http://schemas.microsoft.com/office/word/2016/wordml/cid" xmlns:w16="http://schemas.microsoft.com/office/word/2018/wordml" xmlns:w16sdtdh="http://schemas.microsoft.com/office/word/2020/wordml/sdtdatahash" xmlns:w16se="http://schemas.microsoft.com/office/word/2015/wordml/symex" xmlns:wpg="http://schemas.microsoft.com/office/word/2010/wordprocessingGroup" xmlns:wpi="http://schemas.microsoft.com/office/word/2010/wordprocessingInk" xmlns:wne="http://schemas.microsoft.com/office/word/2006/wordml" xmlns:wps="http://schemas.microsoft.com/office/word/2010/wordprocessingShape" mc:Ignorable="w14 w15 w16se w16cid w16 w16cex w16sdtdh wp14">
   <w:body>
     <w:p>
-      <w:r>
-        <w:rPr>
-          <w:rFonts w:hint="eastAsia"/>
-        </w:rPr>
-        <w:t>你</w:t>
-      </w:r>
-      <w:r>
-        <w:rPr>
-          <w:rFonts w:hint="eastAsia"/>
-        </w:rPr>
-        <w:t>认为</w:t>
-      </w:r>
-      <w:r>
-        <w:rPr>
-          <w:rFonts w:hint="eastAsia"/>
-        </w:rPr>
-        <w:t>增加</w:t>
-      </w:r>
-      <w:r>
-        <w:rPr>
-          <w:rFonts w:hint="eastAsia"/>
-        </w:rPr>
-        <w:t>的</w:t>
-      </w:r>
-      <w:r>
-        <w:rPr>
-          <w:rFonts w:hint="eastAsia"/>
-        </w:rPr>
-        <w:t>默</w:t>
-      </w:r>
-      <w:r>
-        <w:rPr>
-          <w:rFonts w:hint="eastAsia"/>
-        </w:rPr>
-        <w:t>认</w:t>
-      </w:r>
-      <w:r>
-        <w:rPr>
-          <w:rFonts w:hint="eastAsia"/>
-        </w:rPr>
-        <w:t>显示文件</w:t>
-      </w:r>
-      <w:r>
-        <w:rPr>
-          <w:rFonts w:hint="eastAsia"/>
-        </w:rPr>
-        <w:t>（2</w:t>
-      </w:r>
-      <w:r>
-        <w:t>019/05/22</w:t>
-      </w:r>
-      <w:r>
-        <w:rPr>
-          <w:rFonts w:hint="eastAsia"/>
-        </w:rPr>
-        <w:t>）</w:t>
-      </w:r>
-      <w:r>
-        <w:rPr>
-          <w:rFonts w:hint="eastAsia"/>
-        </w:rPr>
-        <w:t>这一设计怎么样</w:t>
-      </w:r>
-      <w:r>
-        <w:rPr>
-          <w:rFonts w:hint="eastAsia"/>
-        </w:rPr>
-        <w:t>？（</w:t>
-      </w:r>
-      <w:r>
-        <w:t>1-5</w:t>
-      </w:r>
-      <w:r>
-        <w:rPr>
-          <w:rFonts w:hint="eastAsia"/>
-        </w:rPr>
-        <w:t>）</w:t>
-      </w:r>
-    </w:p>
-    <w:p>
-      <w:r>
-        <w:rPr>
-          <w:rFonts w:hint="eastAsia"/>
-        </w:rPr>
-        <w:t>你认为搜索框这一设计怎么样？</w:t>
-      </w:r>
-    </w:p>
-    <w:p>
-      <w:pPr>
-        <w:rPr>
-          <w:rFonts w:hint="eastAsia"/>
-        </w:rPr>
-      </w:pPr>
-      <w:r>
-        <w:rPr>
-          <w:rFonts w:hint="eastAsia"/>
-        </w:rPr>
-        <w:t>你认为点击事件(高光选取的点，添加基于operation</w:t>
-      </w:r>
-      <w:r>
+      <w:pPr>
+        <w:pStyle w:val="Heading1"/>
+        <w:rPr>
+          <w:rFonts w:hint="eastAsia"/>
+        </w:rPr>
+      </w:pPr>
+      <w:r>
+        <w:rPr>
+          <w:rFonts w:hint="eastAsia"/>
+        </w:rPr>
+        <w:t>U</w:t>
+      </w:r>
+      <w:r>
+        <w:t>sability</w:t>
+      </w:r>
+    </w:p>
+    <w:p>
+      <w:pPr>
+        <w:widowControl/>
+        <w:numPr>
+          <w:ilvl w:val="0"/>
+          <w:numId w:val="1"/>
+        </w:numPr>
+        <w:shd w:val="clear" w:color="auto" w:fill="FFFFFF"/>
+        <w:spacing w:before="100" w:beforeAutospacing="1" w:after="100" w:afterAutospacing="1" w:line="459" w:lineRule="atLeast"/>
+        <w:jc w:val="left"/>
+        <w:rPr>
+          <w:rFonts w:ascii="Arial" w:eastAsia="宋体" w:hAnsi="Arial" w:cs="Arial"/>
+          <w:color w:val="333333"/>
+          <w:kern w:val="0"/>
+          <w:sz w:val="27"/>
+          <w:szCs w:val="27"/>
+        </w:rPr>
+      </w:pPr>
+      <w:r>
+        <w:rPr>
+          <w:rFonts w:ascii="Arial" w:eastAsia="宋体" w:hAnsi="Arial" w:cs="Arial"/>
+          <w:b/>
+          <w:bCs/>
+          <w:color w:val="333333"/>
+          <w:kern w:val="0"/>
+          <w:sz w:val="27"/>
+          <w:szCs w:val="27"/>
+        </w:rPr>
+        <w:t>Learnability</w:t>
+      </w:r>
+      <w:r>
+        <w:rPr>
+          <w:rFonts w:ascii="Arial" w:eastAsia="宋体" w:hAnsi="Arial" w:cs="Arial"/>
+          <w:color w:val="333333"/>
+          <w:kern w:val="0"/>
+          <w:sz w:val="27"/>
+          <w:szCs w:val="27"/>
+        </w:rPr>
+        <w:t>: How easy is it for users to accomplish basic tasks the first time they encounter the design?</w:t>
+      </w:r>
+    </w:p>
+    <w:p>
+      <w:pPr>
+        <w:widowControl/>
+        <w:numPr>
+          <w:ilvl w:val="0"/>
+          <w:numId w:val="1"/>
+        </w:numPr>
+        <w:shd w:val="clear" w:color="auto" w:fill="FFFFFF"/>
+        <w:spacing w:before="100" w:beforeAutospacing="1" w:after="100" w:afterAutospacing="1" w:line="459" w:lineRule="atLeast"/>
+        <w:jc w:val="left"/>
+        <w:rPr>
+          <w:rFonts w:ascii="Arial" w:eastAsia="宋体" w:hAnsi="Arial" w:cs="Arial"/>
+          <w:color w:val="333333"/>
+          <w:kern w:val="0"/>
+          <w:sz w:val="27"/>
+          <w:szCs w:val="27"/>
+        </w:rPr>
+      </w:pPr>
+      <w:r>
+        <w:rPr>
+          <w:rFonts w:ascii="Arial" w:eastAsia="宋体" w:hAnsi="Arial" w:cs="Arial"/>
+          <w:b/>
+          <w:bCs/>
+          <w:color w:val="333333"/>
+          <w:kern w:val="0"/>
+          <w:sz w:val="27"/>
+          <w:szCs w:val="27"/>
+        </w:rPr>
+        <w:t>Efficiency</w:t>
+      </w:r>
+      <w:r>
+        <w:rPr>
+          <w:rFonts w:ascii="Arial" w:eastAsia="宋体" w:hAnsi="Arial" w:cs="Arial"/>
+          <w:color w:val="333333"/>
+          <w:kern w:val="0"/>
+          <w:sz w:val="27"/>
+          <w:szCs w:val="27"/>
+        </w:rPr>
+        <w:t>: Once users have learned the design, how quickly can they perform tasks?</w:t>
+      </w:r>
+    </w:p>
+    <w:p>
+      <w:pPr>
+        <w:widowControl/>
+        <w:numPr>
+          <w:ilvl w:val="0"/>
+          <w:numId w:val="1"/>
+        </w:numPr>
+        <w:shd w:val="clear" w:color="auto" w:fill="FFFFFF"/>
+        <w:spacing w:before="100" w:beforeAutospacing="1" w:after="100" w:afterAutospacing="1" w:line="459" w:lineRule="atLeast"/>
+        <w:jc w:val="left"/>
+        <w:rPr>
+          <w:rFonts w:ascii="Arial" w:eastAsia="宋体" w:hAnsi="Arial" w:cs="Arial"/>
+          <w:color w:val="333333"/>
+          <w:kern w:val="0"/>
+          <w:sz w:val="27"/>
+          <w:szCs w:val="27"/>
+        </w:rPr>
+      </w:pPr>
+      <w:r>
+        <w:rPr>
+          <w:rFonts w:ascii="Arial" w:eastAsia="宋体" w:hAnsi="Arial" w:cs="Arial"/>
+          <w:b/>
+          <w:bCs/>
+          <w:color w:val="333333"/>
+          <w:kern w:val="0"/>
+          <w:sz w:val="27"/>
+          <w:szCs w:val="27"/>
+        </w:rPr>
+        <w:t>Memorability</w:t>
+      </w:r>
+      <w:r>
+        <w:rPr>
+          <w:rFonts w:ascii="Arial" w:eastAsia="宋体" w:hAnsi="Arial" w:cs="Arial"/>
+          <w:color w:val="333333"/>
+          <w:kern w:val="0"/>
+          <w:sz w:val="27"/>
+          <w:szCs w:val="27"/>
+        </w:rPr>
+        <w:t>: When users return to the design after a period of not using it, how easily can they reestablish proficiency?</w:t>
+      </w:r>
+    </w:p>
+    <w:p>
+      <w:pPr>
+        <w:widowControl/>
+        <w:numPr>
+          <w:ilvl w:val="0"/>
+          <w:numId w:val="1"/>
+        </w:numPr>
+        <w:shd w:val="clear" w:color="auto" w:fill="FFFFFF"/>
+        <w:spacing w:before="100" w:beforeAutospacing="1" w:after="100" w:afterAutospacing="1" w:line="459" w:lineRule="atLeast"/>
+        <w:jc w:val="left"/>
+        <w:rPr>
+          <w:rFonts w:ascii="Arial" w:eastAsia="宋体" w:hAnsi="Arial" w:cs="Arial"/>
+          <w:color w:val="333333"/>
+          <w:kern w:val="0"/>
+          <w:sz w:val="27"/>
+          <w:szCs w:val="27"/>
+        </w:rPr>
+      </w:pPr>
+      <w:r>
+        <w:rPr>
+          <w:rFonts w:ascii="Arial" w:eastAsia="宋体" w:hAnsi="Arial" w:cs="Arial"/>
+          <w:b/>
+          <w:bCs/>
+          <w:color w:val="333333"/>
+          <w:kern w:val="0"/>
+          <w:sz w:val="27"/>
+          <w:szCs w:val="27"/>
+        </w:rPr>
+        <w:t>Errors</w:t>
+      </w:r>
+      <w:r>
+        <w:rPr>
+          <w:rFonts w:ascii="Arial" w:eastAsia="宋体" w:hAnsi="Arial" w:cs="Arial"/>
+          <w:color w:val="333333"/>
+          <w:kern w:val="0"/>
+          <w:sz w:val="27"/>
+          <w:szCs w:val="27"/>
+        </w:rPr>
+        <w:t>: How many </w:t>
+      </w:r>
+      <w:hyperlink r:id="rId5" w:history="1">
+        <w:r>
+          <w:rPr>
+            <w:rFonts w:ascii="Arial" w:eastAsia="宋体" w:hAnsi="Arial" w:cs="Arial"/>
+            <w:color w:val="017698"/>
+            <w:kern w:val="0"/>
+            <w:sz w:val="27"/>
+            <w:szCs w:val="27"/>
+            <w:u w:val="single"/>
+          </w:rPr>
+          <w:t>errors</w:t>
+        </w:r>
+      </w:hyperlink>
+      <w:r>
+        <w:rPr>
+          <w:rFonts w:ascii="Arial" w:eastAsia="宋体" w:hAnsi="Arial" w:cs="Arial"/>
+          <w:color w:val="333333"/>
+          <w:kern w:val="0"/>
+          <w:sz w:val="27"/>
+          <w:szCs w:val="27"/>
+        </w:rPr>
+        <w:t> do users make, how severe are these errors, and how easily can they recover from the errors?</w:t>
+      </w:r>
+    </w:p>
+    <w:p>
+      <w:pPr>
+        <w:widowControl/>
+        <w:numPr>
+          <w:ilvl w:val="0"/>
+          <w:numId w:val="1"/>
+        </w:numPr>
+        <w:shd w:val="clear" w:color="auto" w:fill="FFFFFF"/>
+        <w:spacing w:before="100" w:beforeAutospacing="1" w:after="100" w:afterAutospacing="1" w:line="459" w:lineRule="atLeast"/>
+        <w:jc w:val="left"/>
+        <w:rPr>
+          <w:rFonts w:ascii="Arial" w:eastAsia="宋体" w:hAnsi="Arial" w:cs="Arial"/>
+          <w:color w:val="333333"/>
+          <w:kern w:val="0"/>
+          <w:sz w:val="27"/>
+          <w:szCs w:val="27"/>
+        </w:rPr>
+      </w:pPr>
+      <w:r>
+        <w:rPr>
+          <w:rFonts w:ascii="Arial" w:eastAsia="宋体" w:hAnsi="Arial" w:cs="Arial"/>
+          <w:b/>
+          <w:bCs/>
+          <w:color w:val="333333"/>
+          <w:kern w:val="0"/>
+          <w:sz w:val="27"/>
+          <w:szCs w:val="27"/>
+        </w:rPr>
+        <w:t>Satisfaction</w:t>
+      </w:r>
+      <w:r>
+        <w:rPr>
+          <w:rFonts w:ascii="Arial" w:eastAsia="宋体" w:hAnsi="Arial" w:cs="Arial"/>
+          <w:color w:val="333333"/>
+          <w:kern w:val="0"/>
+          <w:sz w:val="27"/>
+          <w:szCs w:val="27"/>
+        </w:rPr>
+        <w:t>: How pleasant is it to use the design?</w:t>
+      </w:r>
+    </w:p>
+    <w:p/>
+    <w:p>
+      <w:r>
+        <w:rPr>
+          <w:rFonts w:hint="eastAsia"/>
+          <w:b/>
+          <w:bCs/>
+          <w:sz w:val="28"/>
+          <w:szCs w:val="28"/>
+        </w:rPr>
+        <w:t>For</w:t>
+      </w:r>
+      <w:r>
+        <w:rPr>
+          <w:b/>
+          <w:bCs/>
+          <w:sz w:val="28"/>
+          <w:szCs w:val="28"/>
+        </w:rPr>
         <w:t xml:space="preserve"> </w:t>
       </w:r>
       <w:r>
         <w:rPr>
-          <w:rFonts w:hint="eastAsia"/>
-        </w:rPr>
-        <w:t>status颜色的轨道和</w:t>
-      </w:r>
-      <w:r>
-        <w:t>Infor box)</w:t>
-      </w:r>
-      <w:r>
-        <w:rPr>
-          <w:rFonts w:hint="eastAsia"/>
-        </w:rPr>
-        <w:t>这一设计怎么样？</w:t>
-      </w:r>
-    </w:p>
-    <w:p>
-      <w:r>
-        <w:rPr>
-          <w:rFonts w:hint="eastAsia"/>
-        </w:rPr>
-        <w:t>你认为是当前页面布局和多网页</w:t>
-      </w:r>
-      <w:r>
-        <w:rPr>
-          <w:rFonts w:hint="eastAsia"/>
-        </w:rPr>
-        <w:t>(基于数据类型和功能</w:t>
+          <w:b/>
+          <w:bCs/>
+          <w:sz w:val="28"/>
+          <w:szCs w:val="28"/>
+        </w:rPr>
+        <w:t>Learnability:</w:t>
+      </w:r>
+      <w:r>
+        <w:br/>
+      </w:r>
+      <w:r>
+        <w:rPr>
+          <w:b/>
+          <w:bCs/>
+        </w:rPr>
+        <w:t>Task 1: View the space population for 2023, 2028, and 2043.</w:t>
+      </w:r>
+    </w:p>
+    <w:p>
+      <w:r>
+        <w:t>H</w:t>
+      </w:r>
+      <w:r>
+        <w:rPr>
+          <w:rFonts w:hint="eastAsia"/>
+        </w:rPr>
+        <w:t>ow</w:t>
+      </w:r>
+      <w:r>
+        <w:t xml:space="preserve"> </w:t>
+      </w:r>
+      <w:r>
+        <w:rPr>
+          <w:rFonts w:hint="eastAsia"/>
+        </w:rPr>
+        <w:t>easy</w:t>
+      </w:r>
+      <w:r>
+        <w:t xml:space="preserve"> is it for you to accomplish </w:t>
+      </w:r>
+      <w:r>
+        <w:t>task 1</w:t>
+      </w:r>
+      <w:r>
+        <w:t>? (1-5)</w:t>
+      </w:r>
+    </w:p>
+    <w:p>
+      <w:pPr>
+        <w:rPr>
+          <w:b/>
+          <w:bCs/>
+        </w:rPr>
+      </w:pPr>
+      <w:r>
+        <w:rPr>
+          <w:rFonts w:hint="eastAsia"/>
+          <w:b/>
+          <w:bCs/>
+        </w:rPr>
+        <w:t>T</w:t>
+      </w:r>
+      <w:r>
+        <w:rPr>
+          <w:b/>
+          <w:bCs/>
+        </w:rPr>
+        <w:t xml:space="preserve">ask 2: </w:t>
+      </w:r>
+      <w:r>
+        <w:rPr>
+          <w:b/>
+          <w:bCs/>
+        </w:rPr>
+        <w:t xml:space="preserve">Turn on </w:t>
+      </w:r>
+      <w:r>
+        <w:rPr>
+          <w:b/>
+          <w:bCs/>
+        </w:rPr>
+        <w:t xml:space="preserve">the </w:t>
+      </w:r>
+      <w:r>
+        <w:rPr>
+          <w:b/>
+          <w:bCs/>
+        </w:rPr>
+        <w:t>time change and change the time multiplier</w:t>
+      </w:r>
+      <w:r>
+        <w:rPr>
+          <w:b/>
+          <w:bCs/>
+        </w:rPr>
+        <w:t>.</w:t>
+      </w:r>
+    </w:p>
+    <w:p>
+      <w:r>
+        <w:t>How easy is it for you to accomplish task 2? (1-5)</w:t>
+      </w:r>
+    </w:p>
+    <w:p>
+      <w:pPr>
+        <w:rPr>
+          <w:b/>
+          <w:bCs/>
+        </w:rPr>
+      </w:pPr>
+      <w:r>
+        <w:rPr>
+          <w:rFonts w:hint="eastAsia"/>
+          <w:b/>
+          <w:bCs/>
+        </w:rPr>
+        <w:t>T</w:t>
+      </w:r>
+      <w:r>
+        <w:rPr>
+          <w:b/>
+          <w:bCs/>
+        </w:rPr>
+        <w:t>ask 3: Search the COSPAR ID: 1975-016A.</w:t>
+      </w:r>
+    </w:p>
+    <w:p>
+      <w:r>
+        <w:rPr>
+          <w:rFonts w:hint="eastAsia"/>
+        </w:rPr>
+        <w:t>H</w:t>
+      </w:r>
+      <w:r>
+        <w:t>ow easy is it for you to accomplish task 3? (1-5)</w:t>
+      </w:r>
+    </w:p>
+    <w:p>
+      <w:pPr>
+        <w:rPr>
+          <w:b/>
+          <w:bCs/>
+        </w:rPr>
+      </w:pPr>
+      <w:r>
+        <w:rPr>
+          <w:b/>
+          <w:bCs/>
+        </w:rPr>
+        <w:t xml:space="preserve">Task 4: </w:t>
+      </w:r>
+      <w:r>
+        <w:rPr>
+          <w:b/>
+          <w:bCs/>
+        </w:rPr>
+        <w:t xml:space="preserve">Switch to the </w:t>
+      </w:r>
+      <w:r>
+        <w:rPr>
+          <w:b/>
+          <w:bCs/>
+        </w:rPr>
+        <w:t>O</w:t>
+      </w:r>
+      <w:r>
+        <w:rPr>
+          <w:b/>
+          <w:bCs/>
+        </w:rPr>
+        <w:t>rbits page</w:t>
+      </w:r>
+      <w:r>
+        <w:rPr>
+          <w:b/>
+          <w:bCs/>
+        </w:rPr>
+        <w:t xml:space="preserve"> (or any other pages)</w:t>
+      </w:r>
+      <w:r>
+        <w:rPr>
+          <w:b/>
+          <w:bCs/>
+        </w:rPr>
+        <w:t xml:space="preserve"> and then back to the home page</w:t>
+      </w:r>
+      <w:r>
+        <w:rPr>
+          <w:b/>
+          <w:bCs/>
+        </w:rPr>
+        <w:t>.</w:t>
+      </w:r>
+    </w:p>
+    <w:p>
+      <w:r>
+        <w:t>How easy is it for you to accomplish task 4?</w:t>
+      </w:r>
+      <w:r>
+        <w:t xml:space="preserve"> (1-5)</w:t>
+      </w:r>
+    </w:p>
+    <w:p>
+      <w:pPr>
+        <w:rPr>
+          <w:b/>
+          <w:bCs/>
+        </w:rPr>
+      </w:pPr>
+      <w:r>
+        <w:rPr>
+          <w:rFonts w:hint="eastAsia"/>
+          <w:b/>
+          <w:bCs/>
+        </w:rPr>
+        <w:t>T</w:t>
+      </w:r>
+      <w:r>
+        <w:rPr>
+          <w:b/>
+          <w:bCs/>
+        </w:rPr>
+        <w:t>ask 5: On the Orbits page,</w:t>
+      </w:r>
+      <w:r>
+        <w:rPr>
+          <w:b/>
+          <w:bCs/>
+        </w:rPr>
+        <w:t xml:space="preserve"> </w:t>
+      </w:r>
+      <w:r>
+        <w:rPr>
+          <w:b/>
+          <w:bCs/>
+        </w:rPr>
+        <w:t>filter the specific type of orbits for visualization.</w:t>
+      </w:r>
+    </w:p>
+    <w:p>
+      <w:pPr>
+        <w:rPr>
+          <w:rFonts w:hint="eastAsia"/>
+        </w:rPr>
+      </w:pPr>
+      <w:r>
+        <w:t xml:space="preserve">How easy is it for you to accomplish task </w:t>
+      </w:r>
+      <w:r>
+        <w:t>5</w:t>
+      </w:r>
+      <w:r>
+        <w:t>? (1-5)</w:t>
+      </w:r>
+    </w:p>
+    <w:p>
+      <w:pPr>
+        <w:rPr>
+          <w:b/>
+          <w:bCs/>
+        </w:rPr>
+      </w:pPr>
+      <w:r>
+        <w:rPr>
+          <w:rFonts w:hint="eastAsia"/>
+          <w:b/>
+          <w:bCs/>
+        </w:rPr>
+        <w:t>T</w:t>
+      </w:r>
+      <w:r>
+        <w:rPr>
+          <w:b/>
+          <w:bCs/>
+        </w:rPr>
+        <w:t xml:space="preserve">ask </w:t>
+      </w:r>
+      <w:r>
+        <w:rPr>
+          <w:b/>
+          <w:bCs/>
+        </w:rPr>
+        <w:t>6</w:t>
+      </w:r>
+      <w:r>
+        <w:rPr>
+          <w:b/>
+          <w:bCs/>
+        </w:rPr>
+        <w:t xml:space="preserve">: On the Owners page, filter the objects belonging to the </w:t>
+      </w:r>
+      <w:r>
+        <w:rPr>
+          <w:b/>
+          <w:bCs/>
+        </w:rPr>
+        <w:t>Top 1</w:t>
+      </w:r>
+      <w:r>
+        <w:rPr>
+          <w:b/>
+          <w:bCs/>
+        </w:rPr>
+        <w:t xml:space="preserve"> Owner</w:t>
+      </w:r>
+      <w:r>
+        <w:rPr>
+          <w:b/>
+          <w:bCs/>
+        </w:rPr>
+        <w:t xml:space="preserve"> by using the </w:t>
+      </w:r>
+      <w:r>
+        <w:rPr>
+          <w:b/>
+          <w:bCs/>
+        </w:rPr>
+        <w:t>selection bar</w:t>
+      </w:r>
+      <w:r>
+        <w:rPr>
+          <w:b/>
+          <w:bCs/>
+        </w:rPr>
+        <w:t xml:space="preserve"> and/or </w:t>
+      </w:r>
+      <w:r>
+        <w:rPr>
+          <w:b/>
+          <w:bCs/>
+        </w:rPr>
+        <w:t>filter button</w:t>
+      </w:r>
+      <w:r>
+        <w:rPr>
+          <w:b/>
+          <w:bCs/>
+        </w:rPr>
+        <w:t>.</w:t>
+      </w:r>
+    </w:p>
+    <w:p>
+      <w:r>
+        <w:t>How easy is it for you to accomplish task 6? (1-5</w:t>
       </w:r>
       <w:r>
         <w:t>)</w:t>
       </w:r>
-      <w:r>
-        <w:rPr>
-          <w:rFonts w:hint="eastAsia"/>
-        </w:rPr>
-        <w:t>的设计怎么样？</w:t>
-      </w:r>
-    </w:p>
-    <w:p>
-      <w:r>
-        <w:rPr>
-          <w:rFonts w:hint="eastAsia"/>
-        </w:rPr>
-        <w:t xml:space="preserve">你认为Orbits和 </w:t>
-      </w:r>
-      <w:r>
-        <w:t>C</w:t>
-      </w:r>
-      <w:r>
-        <w:rPr>
-          <w:rFonts w:hint="eastAsia"/>
-        </w:rPr>
-        <w:t>ustom</w:t>
-      </w:r>
-      <w:r>
-        <w:t xml:space="preserve"> O</w:t>
-      </w:r>
-      <w:r>
-        <w:rPr>
-          <w:rFonts w:hint="eastAsia"/>
-        </w:rPr>
-        <w:t>rbit中的背景信息部分怎么样？</w:t>
-      </w:r>
-    </w:p>
-    <w:p>
-      <w:r>
-        <w:rPr>
-          <w:rFonts w:hint="eastAsia"/>
-        </w:rPr>
-        <w:t>你认为网页中添加的交互式设计</w:t>
-      </w:r>
-      <w:r>
+    </w:p>
+    <w:p>
+      <w:r>
+        <w:rPr>
+          <w:rFonts w:hint="eastAsia"/>
+          <w:b/>
+          <w:bCs/>
+        </w:rPr>
+        <w:t>T</w:t>
+      </w:r>
+      <w:r>
+        <w:rPr>
+          <w:b/>
+          <w:bCs/>
+        </w:rPr>
+        <w:t>ask 7:</w:t>
+      </w:r>
+      <w:r>
+        <w:rPr>
+          <w:b/>
+          <w:bCs/>
+        </w:rPr>
+        <w:t xml:space="preserve"> </w:t>
+      </w:r>
+      <w:r>
+        <w:rPr>
+          <w:b/>
+          <w:bCs/>
+        </w:rPr>
+        <w:t>On the Radar page, find the point in the radar window where the main window is located</w:t>
+      </w:r>
+      <w:r>
+        <w:rPr>
+          <w:b/>
+          <w:bCs/>
+        </w:rPr>
+        <w:t xml:space="preserve"> through the click event</w:t>
+      </w:r>
+      <w:r>
+        <w:t>.</w:t>
+      </w:r>
+    </w:p>
+    <w:p>
+      <w:r>
+        <w:t xml:space="preserve">How easy is it for you to accomplish task </w:t>
+      </w:r>
+      <w:r>
+        <w:t>7</w:t>
+      </w:r>
+      <w:r>
+        <w:t>? (1-5)</w:t>
+      </w:r>
+    </w:p>
+    <w:p>
+      <w:pPr>
+        <w:rPr>
+          <w:b/>
+          <w:bCs/>
+        </w:rPr>
+      </w:pPr>
+      <w:r>
+        <w:rPr>
+          <w:b/>
+          <w:bCs/>
+        </w:rPr>
+        <w:t>Task 8: On the Custom Orbit page, create your own orbit.</w:t>
+      </w:r>
+    </w:p>
+    <w:p>
+      <w:r>
+        <w:t xml:space="preserve">How easy is it for you to accomplish task </w:t>
+      </w:r>
+      <w:r>
+        <w:t>8</w:t>
+      </w:r>
+      <w:r>
+        <w:t>? (1-5)</w:t>
+      </w:r>
+    </w:p>
+    <w:p>
+      <w:pPr>
+        <w:rPr>
+          <w:b/>
+          <w:bCs/>
+        </w:rPr>
+      </w:pPr>
+      <w:r>
+        <w:rPr>
+          <w:rFonts w:hint="eastAsia"/>
+          <w:b/>
+          <w:bCs/>
+        </w:rPr>
+        <w:t>T</w:t>
+      </w:r>
+      <w:r>
+        <w:rPr>
+          <w:b/>
+          <w:bCs/>
+        </w:rPr>
+        <w:t xml:space="preserve">ask 9: On the Dashboard page, change the style of visualization for </w:t>
+      </w:r>
+      <w:r>
+        <w:rPr>
+          <w:b/>
+          <w:bCs/>
+        </w:rPr>
+        <w:t xml:space="preserve">the </w:t>
+      </w:r>
+      <w:r>
+        <w:rPr>
+          <w:b/>
+          <w:bCs/>
+        </w:rPr>
+        <w:t>heigh</w:t>
+      </w:r>
+      <w:r>
+        <w:rPr>
+          <w:b/>
+          <w:bCs/>
+        </w:rPr>
+        <w:t>t</w:t>
+      </w:r>
+      <w:r>
+        <w:rPr>
+          <w:b/>
+          <w:bCs/>
+        </w:rPr>
+        <w:t xml:space="preserve"> distribution part.</w:t>
+      </w:r>
+    </w:p>
+    <w:p>
+      <w:r>
+        <w:t xml:space="preserve">How easy is it for you to accomplish task </w:t>
+      </w:r>
+      <w:r>
+        <w:t>9</w:t>
+      </w:r>
+      <w:r>
+        <w:t>? (1-5)</w:t>
+      </w:r>
+    </w:p>
+    <w:p/>
+    <w:p>
+      <w:pPr>
+        <w:rPr>
+          <w:b/>
+          <w:bCs/>
+          <w:sz w:val="28"/>
+          <w:szCs w:val="28"/>
+        </w:rPr>
+      </w:pPr>
+      <w:r>
+        <w:rPr>
+          <w:rFonts w:hint="eastAsia"/>
+          <w:b/>
+          <w:bCs/>
+          <w:sz w:val="28"/>
+          <w:szCs w:val="28"/>
+        </w:rPr>
+        <w:lastRenderedPageBreak/>
+        <w:t>F</w:t>
+      </w:r>
+      <w:r>
+        <w:rPr>
+          <w:b/>
+          <w:bCs/>
+          <w:sz w:val="28"/>
+          <w:szCs w:val="28"/>
+        </w:rPr>
+        <w:t>or Efficiency:</w:t>
+      </w:r>
+    </w:p>
+    <w:p>
+      <w:pPr>
+        <w:rPr>
+          <w:b/>
+          <w:bCs/>
+        </w:rPr>
+      </w:pPr>
+      <w:r>
+        <w:rPr>
+          <w:b/>
+          <w:bCs/>
+        </w:rPr>
+        <w:t xml:space="preserve">After reading the user </w:t>
+      </w:r>
+      <w:r>
+        <w:rPr>
+          <w:b/>
+          <w:bCs/>
+        </w:rPr>
+        <w:t>guidelines</w:t>
+      </w:r>
+      <w:r>
+        <w:rPr>
+          <w:b/>
+          <w:bCs/>
+        </w:rPr>
+        <w:t>, were you able to complete all the Tasks in Learnability easily and quickly?</w:t>
+      </w:r>
+      <w:r>
+        <w:rPr>
+          <w:b/>
+          <w:bCs/>
+        </w:rPr>
+        <w:t xml:space="preserve"> (1-5)</w:t>
+      </w:r>
+    </w:p>
+    <w:p>
+      <w:pPr>
+        <w:rPr>
+          <w:b/>
+          <w:bCs/>
+          <w:sz w:val="28"/>
+          <w:szCs w:val="28"/>
+        </w:rPr>
+      </w:pPr>
+      <w:r>
+        <w:rPr>
+          <w:rFonts w:hint="eastAsia"/>
+          <w:b/>
+          <w:bCs/>
+          <w:sz w:val="28"/>
+          <w:szCs w:val="28"/>
+        </w:rPr>
+        <w:t>F</w:t>
+      </w:r>
+      <w:r>
+        <w:rPr>
+          <w:b/>
+          <w:bCs/>
+          <w:sz w:val="28"/>
+          <w:szCs w:val="28"/>
+        </w:rPr>
+        <w:t>or Memorability (Next Generation</w:t>
+      </w:r>
+      <w:r>
+        <w:rPr>
+          <w:b/>
+          <w:bCs/>
+          <w:sz w:val="28"/>
+          <w:szCs w:val="28"/>
+        </w:rPr>
+        <w:t>-1 week after</w:t>
+      </w:r>
+      <w:r>
+        <w:rPr>
+          <w:b/>
+          <w:bCs/>
+          <w:sz w:val="28"/>
+          <w:szCs w:val="28"/>
+        </w:rPr>
+        <w:t>):</w:t>
+      </w:r>
+    </w:p>
+    <w:p>
+      <w:pPr>
+        <w:rPr>
+          <w:rFonts w:hint="eastAsia"/>
+          <w:b/>
+          <w:bCs/>
+        </w:rPr>
+      </w:pPr>
+      <w:r>
+        <w:rPr>
+          <w:rFonts w:hint="eastAsia"/>
+          <w:b/>
+          <w:bCs/>
+        </w:rPr>
+        <w:t>A</w:t>
+      </w:r>
+      <w:r>
+        <w:rPr>
+          <w:b/>
+          <w:bCs/>
+        </w:rPr>
+        <w:t>fter 1 week, how easily for you to perform all the tasks in the Learnability parts? (1-5)</w:t>
+      </w:r>
+    </w:p>
+    <w:p/>
+    <w:p>
+      <w:pPr>
+        <w:rPr>
+          <w:b/>
+          <w:bCs/>
+          <w:sz w:val="28"/>
+          <w:szCs w:val="28"/>
+        </w:rPr>
+      </w:pPr>
+      <w:r>
+        <w:rPr>
+          <w:rFonts w:hint="eastAsia"/>
+          <w:b/>
+          <w:bCs/>
+          <w:sz w:val="28"/>
+          <w:szCs w:val="28"/>
+        </w:rPr>
+        <w:t>F</w:t>
+      </w:r>
+      <w:r>
+        <w:rPr>
+          <w:b/>
+          <w:bCs/>
+          <w:sz w:val="28"/>
+          <w:szCs w:val="28"/>
+        </w:rPr>
+        <w:t>or Errors:</w:t>
+      </w:r>
+    </w:p>
+    <w:p>
+      <w:pPr>
+        <w:rPr>
+          <w:b/>
+          <w:bCs/>
+        </w:rPr>
+      </w:pPr>
+      <w:r>
+        <w:rPr>
+          <w:b/>
+          <w:bCs/>
+        </w:rPr>
+        <w:t xml:space="preserve">Are there any errors in the </w:t>
+      </w:r>
+      <w:r>
+        <w:rPr>
+          <w:b/>
+          <w:bCs/>
+        </w:rPr>
+        <w:t>use</w:t>
+      </w:r>
+      <w:r>
+        <w:rPr>
+          <w:b/>
+          <w:bCs/>
+        </w:rPr>
+        <w:t xml:space="preserve"> process</w:t>
+      </w:r>
+      <w:r>
+        <w:rPr>
+          <w:b/>
+          <w:bCs/>
+        </w:rPr>
+        <w:t>?</w:t>
+      </w:r>
+    </w:p>
+    <w:p>
+      <w:pPr>
+        <w:rPr>
+          <w:b/>
+          <w:bCs/>
+        </w:rPr>
+      </w:pPr>
+      <w:r>
+        <w:rPr>
+          <w:rFonts w:hint="eastAsia"/>
+          <w:b/>
+          <w:bCs/>
+        </w:rPr>
+        <w:t>H</w:t>
+      </w:r>
+      <w:r>
+        <w:rPr>
+          <w:b/>
+          <w:bCs/>
+        </w:rPr>
+        <w:t>ow serve with this error? (Option)</w:t>
+      </w:r>
+    </w:p>
+    <w:p>
+      <w:pPr>
+        <w:rPr>
+          <w:b/>
+          <w:bCs/>
+        </w:rPr>
+      </w:pPr>
+      <w:r>
+        <w:rPr>
+          <w:b/>
+          <w:bCs/>
+        </w:rPr>
+        <w:t>how easily can they recover from the errors?</w:t>
+      </w:r>
+      <w:r>
+        <w:rPr>
+          <w:b/>
+          <w:bCs/>
+        </w:rPr>
+        <w:t xml:space="preserve"> (Option)</w:t>
+      </w:r>
+    </w:p>
+    <w:p>
+      <w:pPr>
+        <w:rPr>
+          <w:b/>
+          <w:bCs/>
+          <w:sz w:val="28"/>
+          <w:szCs w:val="28"/>
+        </w:rPr>
+      </w:pPr>
+      <w:r>
+        <w:rPr>
+          <w:b/>
+          <w:bCs/>
+          <w:sz w:val="28"/>
+          <w:szCs w:val="28"/>
+        </w:rPr>
+        <w:t xml:space="preserve">For </w:t>
+      </w:r>
+      <w:r>
+        <w:rPr>
+          <w:b/>
+          <w:bCs/>
+          <w:sz w:val="28"/>
+          <w:szCs w:val="28"/>
+        </w:rPr>
+        <w:t xml:space="preserve">Satisfaction: </w:t>
+      </w:r>
+    </w:p>
+    <w:p>
+      <w:pPr>
+        <w:rPr>
+          <w:b/>
+          <w:bCs/>
+          <w:sz w:val="28"/>
+          <w:szCs w:val="28"/>
+        </w:rPr>
+      </w:pPr>
+      <w:r>
+        <w:rPr>
+          <w:rFonts w:hint="eastAsia"/>
+          <w:b/>
+          <w:bCs/>
+          <w:sz w:val="28"/>
+          <w:szCs w:val="28"/>
+        </w:rPr>
         <w:t>(</w:t>
       </w:r>
       <w:r>
         <w:rPr>
-          <w:rFonts w:hint="eastAsia"/>
-        </w:rPr>
-        <w:t>筛选按钮，选取框</w:t>
-      </w:r>
-      <w:r>
-        <w:t>)</w:t>
-      </w:r>
-    </w:p>
-    <w:p>
-      <w:r>
-        <w:rPr>
-          <w:rFonts w:hint="eastAsia"/>
-        </w:rPr>
-        <w:t>操做过程中是否出现了错误？</w:t>
-      </w:r>
-    </w:p>
-    <w:p>
-      <w:pPr>
-        <w:rPr>
-          <w:rFonts w:hint="eastAsia"/>
-        </w:rPr>
-      </w:pPr>
-      <w:r>
-        <w:rPr>
-          <w:rFonts w:hint="eastAsia"/>
-        </w:rPr>
-        <w:t>出现错误的话，恢复过程是否流畅？</w:t>
-      </w:r>
-    </w:p>
-    <w:p>
-      <w:pPr>
-        <w:rPr>
-          <w:rFonts w:hint="eastAsia"/>
-        </w:rPr>
-      </w:pPr>
+          <w:b/>
+          <w:bCs/>
+          <w:sz w:val="28"/>
+          <w:szCs w:val="28"/>
+        </w:rPr>
+        <w:t>1-5)</w:t>
+      </w:r>
+    </w:p>
+    <w:p>
+      <w:r>
+        <w:t>How pleas</w:t>
+      </w:r>
+      <w:r>
+        <w:t>ing</w:t>
+      </w:r>
+      <w:r>
+        <w:t xml:space="preserve"> is </w:t>
+      </w:r>
+      <w:r>
+        <w:t>the layout of the design</w:t>
+      </w:r>
+      <w:r>
+        <w:t>?</w:t>
+      </w:r>
+    </w:p>
+    <w:p>
+      <w:r>
+        <w:t xml:space="preserve">How pleasing is the design of the </w:t>
+      </w:r>
+      <w:r>
+        <w:t>separate</w:t>
+      </w:r>
+      <w:r>
+        <w:t xml:space="preserve"> page</w:t>
+      </w:r>
+      <w:r>
+        <w:t>?</w:t>
+      </w:r>
+    </w:p>
+    <w:p>
+      <w:r>
+        <w:t>How pleasing is the search bar?</w:t>
+      </w:r>
+    </w:p>
+    <w:p>
+      <w:pPr>
+        <w:rPr>
+          <w:rFonts w:hint="eastAsia"/>
+        </w:rPr>
+      </w:pPr>
+      <w:r>
+        <w:t xml:space="preserve">How pleasing is the </w:t>
+      </w:r>
+      <w:r>
+        <w:t>filter function (button and selection bar)</w:t>
+      </w:r>
+      <w:r>
+        <w:t>?</w:t>
+      </w:r>
+    </w:p>
+    <w:p>
+      <w:r>
+        <w:t>How pleasing is the background information design in the Orbits and Custom Orbit pages?</w:t>
+      </w:r>
+    </w:p>
+    <w:p>
+      <w:r>
+        <w:t>How pleasing is the design of click events (highlighting selection objects and adding orbits)?</w:t>
+      </w:r>
+    </w:p>
+    <w:p>
+      <w:r>
+        <w:t>How pleasing is the optional display style dashboard design?</w:t>
+      </w:r>
+    </w:p>
+    <w:p>
+      <w:r>
+        <w:rPr>
+          <w:rFonts w:hint="eastAsia"/>
+        </w:rPr>
+        <w:t>H</w:t>
+      </w:r>
+      <w:r>
+        <w:t xml:space="preserve">ow pleasing is the </w:t>
+      </w:r>
+      <w:r>
+        <w:t>addition</w:t>
+      </w:r>
+      <w:r>
+        <w:t xml:space="preserve"> of legend on the radar page?</w:t>
+      </w:r>
+    </w:p>
+    <w:p>
+      <w:r>
+        <w:rPr>
+          <w:rFonts w:hint="eastAsia"/>
+        </w:rPr>
+        <w:t>H</w:t>
+      </w:r>
+      <w:r>
+        <w:t>ow pleasing is the adding user guideline?</w:t>
+      </w:r>
+    </w:p>
+    <w:p>
+      <w:pPr>
+        <w:rPr>
+          <w:rFonts w:hint="eastAsia"/>
+        </w:rPr>
+      </w:pPr>
+      <w:r>
+        <w:t xml:space="preserve">How pleasing is the </w:t>
+      </w:r>
+      <w:r>
+        <w:t>Custom Orbit design?</w:t>
+      </w:r>
+    </w:p>
+    <w:p/>
+    <w:p>
+      <w:pPr>
+        <w:rPr>
+          <w:rFonts w:hint="eastAsia"/>
+          <w:b/>
+          <w:bCs/>
+          <w:sz w:val="28"/>
+          <w:szCs w:val="28"/>
+        </w:rPr>
+      </w:pPr>
+      <w:r>
+        <w:rPr>
+          <w:b/>
+          <w:bCs/>
+          <w:sz w:val="28"/>
+          <w:szCs w:val="28"/>
+        </w:rPr>
+        <w:t>Text</w:t>
+      </w:r>
+    </w:p>
+    <w:p>
+      <w:r>
+        <w:t>Are there any enhancements to the above design</w:t>
+      </w:r>
+      <w:r>
+        <w:t>?</w:t>
+      </w:r>
+    </w:p>
+    <w:p>
+      <w:r>
+        <w:rPr>
+          <w:rFonts w:hint="eastAsia"/>
+        </w:rPr>
+        <w:t>W</w:t>
+      </w:r>
+      <w:r>
+        <w:t>hat kind of enhancement will you do to improve the visualization?</w:t>
+      </w:r>
+    </w:p>
+    <w:p>
+      <w:pPr>
+        <w:rPr>
+          <w:rFonts w:hint="eastAsia"/>
+        </w:rPr>
+      </w:pPr>
+    </w:p>
+    <w:p>
+      <w:pPr>
+        <w:pStyle w:val="Heading1"/>
+      </w:pPr>
+      <w:r>
+        <w:rPr>
+          <w:rFonts w:hint="eastAsia"/>
+        </w:rPr>
+        <w:t>U</w:t>
+      </w:r>
+      <w:r>
+        <w:t>tility</w:t>
+      </w:r>
+    </w:p>
+    <w:p>
+      <w:pPr>
+        <w:rPr>
+          <w:rFonts w:hint="eastAsia"/>
+        </w:rPr>
+      </w:pPr>
+      <w:r>
+        <w:rPr>
+          <w:rFonts w:hint="eastAsia"/>
+        </w:rPr>
+        <w:t>D</w:t>
+      </w:r>
+      <w:r>
+        <w:t>oes this visualizer support you to understand the future space population variation in the next few years?</w:t>
+      </w:r>
+      <w:r>
+        <w:t xml:space="preserve"> (1-5)</w:t>
+      </w:r>
+      <w:r>
+        <w:t xml:space="preserve"> </w:t>
+      </w:r>
     </w:p>
     <w:sectPr>
       <w:pgSz w:w="11906" w:h="16838"/>
@@ -226,6 +1264,163 @@
     </w:sectPr>
   </w:body>
 </w:document>
+</file>
+
+<file path=word/numbering.xml><?xml version="1.0" encoding="utf-8"?>
+<w:numbering xmlns:wpc="http://schemas.microsoft.com/office/word/2010/wordprocessingCanvas" xmlns:cx="http://schemas.microsoft.com/office/drawing/2014/chartex" xmlns:cx1="http://schemas.microsoft.com/office/drawing/2015/9/8/chartex" xmlns:cx2="http://schemas.microsoft.com/office/drawing/2015/10/21/chartex" xmlns:cx3="http://schemas.microsoft.com/office/drawing/2016/5/9/chartex" xmlns:cx4="http://schemas.microsoft.com/office/drawing/2016/5/10/chartex" xmlns:cx5="http://schemas.microsoft.com/office/drawing/2016/5/11/chartex" xmlns:cx6="http://schemas.microsoft.com/office/drawing/2016/5/12/chartex" xmlns:cx7="http://schemas.microsoft.com/office/drawing/2016/5/13/chartex" xmlns:cx8="http://schemas.microsoft.com/office/drawing/2016/5/14/chartex" xmlns:mc="http://schemas.openxmlformats.org/markup-compatibility/2006" xmlns:aink="http://schemas.microsoft.com/office/drawing/2016/ink" xmlns:am3d="http://schemas.microsoft.com/office/drawing/2017/model3d" xmlns:o="urn:schemas-microsoft-com:office:office" xmlns:oel="http://schemas.microsoft.com/office/2019/extlst" xmlns:r="http://schemas.openxmlformats.org/officeDocument/2006/relationships" xmlns:m="http://schemas.openxmlformats.org/officeDocument/2006/math" xmlns:v="urn:schemas-microsoft-com:vml" xmlns:wp14="http://schemas.microsoft.com/office/word/2010/wordprocessingDrawing" xmlns:wp="http://schemas.openxmlformats.org/drawingml/2006/wordprocessingDrawing" xmlns:w10="urn:schemas-microsoft-com:office:word" xmlns:w="http://schemas.openxmlformats.org/wordprocessingml/2006/main" xmlns:w14="http://schemas.microsoft.com/office/word/2010/wordml" xmlns:w15="http://schemas.microsoft.com/office/word/2012/wordml" xmlns:w16cex="http://schemas.microsoft.com/office/word/2018/wordml/cex" xmlns:w16cid="http://schemas.microsoft.com/office/word/2016/wordml/cid" xmlns:w16="http://schemas.microsoft.com/office/word/2018/wordml" xmlns:w16sdtdh="http://schemas.microsoft.com/office/word/2020/wordml/sdtdatahash" xmlns:w16se="http://schemas.microsoft.com/office/word/2015/wordml/symex" xmlns:wpg="http://schemas.microsoft.com/office/word/2010/wordprocessingGroup" xmlns:wpi="http://schemas.microsoft.com/office/word/2010/wordprocessingInk" xmlns:wne="http://schemas.microsoft.com/office/word/2006/wordml" xmlns:wps="http://schemas.microsoft.com/office/word/2010/wordprocessingShape" mc:Ignorable="w14 w15 w16se w16cid w16 w16cex w16sdtdh wp14">
+  <w:abstractNum w:abstractNumId="0" w15:restartNumberingAfterBreak="0">
+    <w:nsid w:val="7A9273D4"/>
+    <w:multiLevelType w:val="multilevel"/>
+    <w:tmpl w:val="96560C2A"/>
+    <w:lvl w:ilvl="0">
+      <w:start w:val="1"/>
+      <w:numFmt w:val="bullet"/>
+      <w:lvlText w:val=""/>
+      <w:lvlJc w:val="left"/>
+      <w:pPr>
+        <w:tabs>
+          <w:tab w:val="num" w:pos="720"/>
+        </w:tabs>
+        <w:ind w:left="720" w:hanging="360"/>
+      </w:pPr>
+      <w:rPr>
+        <w:rFonts w:ascii="Symbol" w:hAnsi="Symbol" w:hint="default"/>
+        <w:sz w:val="20"/>
+      </w:rPr>
+    </w:lvl>
+    <w:lvl w:ilvl="1" w:tentative="1">
+      <w:start w:val="1"/>
+      <w:numFmt w:val="bullet"/>
+      <w:lvlText w:val="o"/>
+      <w:lvlJc w:val="left"/>
+      <w:pPr>
+        <w:tabs>
+          <w:tab w:val="num" w:pos="1440"/>
+        </w:tabs>
+        <w:ind w:left="1440" w:hanging="360"/>
+      </w:pPr>
+      <w:rPr>
+        <w:rFonts w:ascii="Courier New" w:hAnsi="Courier New" w:hint="default"/>
+        <w:sz w:val="20"/>
+      </w:rPr>
+    </w:lvl>
+    <w:lvl w:ilvl="2" w:tentative="1">
+      <w:start w:val="1"/>
+      <w:numFmt w:val="bullet"/>
+      <w:lvlText w:val=""/>
+      <w:lvlJc w:val="left"/>
+      <w:pPr>
+        <w:tabs>
+          <w:tab w:val="num" w:pos="2160"/>
+        </w:tabs>
+        <w:ind w:left="2160" w:hanging="360"/>
+      </w:pPr>
+      <w:rPr>
+        <w:rFonts w:ascii="Wingdings" w:hAnsi="Wingdings" w:hint="default"/>
+        <w:sz w:val="20"/>
+      </w:rPr>
+    </w:lvl>
+    <w:lvl w:ilvl="3" w:tentative="1">
+      <w:start w:val="1"/>
+      <w:numFmt w:val="bullet"/>
+      <w:lvlText w:val=""/>
+      <w:lvlJc w:val="left"/>
+      <w:pPr>
+        <w:tabs>
+          <w:tab w:val="num" w:pos="2880"/>
+        </w:tabs>
+        <w:ind w:left="2880" w:hanging="360"/>
+      </w:pPr>
+      <w:rPr>
+        <w:rFonts w:ascii="Wingdings" w:hAnsi="Wingdings" w:hint="default"/>
+        <w:sz w:val="20"/>
+      </w:rPr>
+    </w:lvl>
+    <w:lvl w:ilvl="4" w:tentative="1">
+      <w:start w:val="1"/>
+      <w:numFmt w:val="bullet"/>
+      <w:lvlText w:val=""/>
+      <w:lvlJc w:val="left"/>
+      <w:pPr>
+        <w:tabs>
+          <w:tab w:val="num" w:pos="3600"/>
+        </w:tabs>
+        <w:ind w:left="3600" w:hanging="360"/>
+      </w:pPr>
+      <w:rPr>
+        <w:rFonts w:ascii="Wingdings" w:hAnsi="Wingdings" w:hint="default"/>
+        <w:sz w:val="20"/>
+      </w:rPr>
+    </w:lvl>
+    <w:lvl w:ilvl="5" w:tentative="1">
+      <w:start w:val="1"/>
+      <w:numFmt w:val="bullet"/>
+      <w:lvlText w:val=""/>
+      <w:lvlJc w:val="left"/>
+      <w:pPr>
+        <w:tabs>
+          <w:tab w:val="num" w:pos="4320"/>
+        </w:tabs>
+        <w:ind w:left="4320" w:hanging="360"/>
+      </w:pPr>
+      <w:rPr>
+        <w:rFonts w:ascii="Wingdings" w:hAnsi="Wingdings" w:hint="default"/>
+        <w:sz w:val="20"/>
+      </w:rPr>
+    </w:lvl>
+    <w:lvl w:ilvl="6" w:tentative="1">
+      <w:start w:val="1"/>
+      <w:numFmt w:val="bullet"/>
+      <w:lvlText w:val=""/>
+      <w:lvlJc w:val="left"/>
+      <w:pPr>
+        <w:tabs>
+          <w:tab w:val="num" w:pos="5040"/>
+        </w:tabs>
+        <w:ind w:left="5040" w:hanging="360"/>
+      </w:pPr>
+      <w:rPr>
+        <w:rFonts w:ascii="Wingdings" w:hAnsi="Wingdings" w:hint="default"/>
+        <w:sz w:val="20"/>
+      </w:rPr>
+    </w:lvl>
+    <w:lvl w:ilvl="7" w:tentative="1">
+      <w:start w:val="1"/>
+      <w:numFmt w:val="bullet"/>
+      <w:lvlText w:val=""/>
+      <w:lvlJc w:val="left"/>
+      <w:pPr>
+        <w:tabs>
+          <w:tab w:val="num" w:pos="5760"/>
+        </w:tabs>
+        <w:ind w:left="5760" w:hanging="360"/>
+      </w:pPr>
+      <w:rPr>
+        <w:rFonts w:ascii="Wingdings" w:hAnsi="Wingdings" w:hint="default"/>
+        <w:sz w:val="20"/>
+      </w:rPr>
+    </w:lvl>
+    <w:lvl w:ilvl="8" w:tentative="1">
+      <w:start w:val="1"/>
+      <w:numFmt w:val="bullet"/>
+      <w:lvlText w:val=""/>
+      <w:lvlJc w:val="left"/>
+      <w:pPr>
+        <w:tabs>
+          <w:tab w:val="num" w:pos="6480"/>
+        </w:tabs>
+        <w:ind w:left="6480" w:hanging="360"/>
+      </w:pPr>
+      <w:rPr>
+        <w:rFonts w:ascii="Wingdings" w:hAnsi="Wingdings" w:hint="default"/>
+        <w:sz w:val="20"/>
+      </w:rPr>
+    </w:lvl>
+  </w:abstractNum>
+  <w:num w:numId="1" w16cid:durableId="1317028603">
+    <w:abstractNumId w:val="0"/>
+  </w:num>
+</w:numbering>
 </file>
 
 <file path=word/styles.xml><?xml version="1.0" encoding="utf-8"?>
@@ -628,6 +1823,28 @@
       <w:jc w:val="both"/>
     </w:pPr>
   </w:style>
+  <w:style w:type="paragraph" w:styleId="Heading1">
+    <w:name w:val="heading 1"/>
+    <w:basedOn w:val="Normal"/>
+    <w:next w:val="Normal"/>
+    <w:link w:val="Heading1Char"/>
+    <w:uiPriority w:val="9"/>
+    <w:qFormat/>
+    <w:rsid w:val="0001237B"/>
+    <w:pPr>
+      <w:keepNext/>
+      <w:keepLines/>
+      <w:spacing w:before="340" w:after="330" w:line="578" w:lineRule="auto"/>
+      <w:outlineLvl w:val="0"/>
+    </w:pPr>
+    <w:rPr>
+      <w:b/>
+      <w:bCs/>
+      <w:kern w:val="44"/>
+      <w:sz w:val="44"/>
+      <w:szCs w:val="44"/>
+    </w:rPr>
+  </w:style>
   <w:style w:type="character" w:default="1" w:styleId="DefaultParagraphFont">
     <w:name w:val="Default Paragraph Font"/>
     <w:uiPriority w:val="1"/>
@@ -654,6 +1871,43 @@
     <w:uiPriority w:val="99"/>
     <w:semiHidden/>
     <w:unhideWhenUsed/>
+  </w:style>
+  <w:style w:type="character" w:styleId="Strong">
+    <w:name w:val="Strong"/>
+    <w:basedOn w:val="DefaultParagraphFont"/>
+    <w:uiPriority w:val="22"/>
+    <w:qFormat/>
+    <w:rsid w:val="00EC20D2"/>
+    <w:rPr>
+      <w:b/>
+      <w:bCs/>
+    </w:rPr>
+  </w:style>
+  <w:style w:type="character" w:styleId="Hyperlink">
+    <w:name w:val="Hyperlink"/>
+    <w:basedOn w:val="DefaultParagraphFont"/>
+    <w:uiPriority w:val="99"/>
+    <w:semiHidden/>
+    <w:unhideWhenUsed/>
+    <w:rsid w:val="00EC20D2"/>
+    <w:rPr>
+      <w:color w:val="0000FF"/>
+      <w:u w:val="single"/>
+    </w:rPr>
+  </w:style>
+  <w:style w:type="character" w:customStyle="1" w:styleId="Heading1Char">
+    <w:name w:val="Heading 1 Char"/>
+    <w:basedOn w:val="DefaultParagraphFont"/>
+    <w:link w:val="Heading1"/>
+    <w:uiPriority w:val="9"/>
+    <w:rsid w:val="0001237B"/>
+    <w:rPr>
+      <w:b/>
+      <w:bCs/>
+      <w:kern w:val="44"/>
+      <w:sz w:val="44"/>
+      <w:szCs w:val="44"/>
+    </w:rPr>
   </w:style>
 </w:styles>
 </file>

</xml_diff>